<commit_message>
test NewBill.js couverture a 76.74%
</commit_message>
<xml_diff>
--- a/Docs/Plan_de_test+Billed+-+E2E+parcour+employee.docx
+++ b/Docs/Plan_de_test+Billed+-+E2E+parcour+employee.docx
@@ -13,8 +13,6 @@
           <w:szCs w:val="22"/>
         </w:rPr>
       </w:pPr>
-      <w:bookmarkStart w:id="0" w:name="_GoBack"/>
-      <w:bookmarkEnd w:id="0"/>
       <w:r>
         <w:rPr>
           <w:rFonts w:ascii="Montserrat" w:eastAsia="Montserrat" w:hAnsi="Montserrat" w:cs="Montserrat"/>
@@ -78,27 +76,7 @@
           <w:sz w:val="26"/>
           <w:szCs w:val="26"/>
         </w:rPr>
-        <w:t xml:space="preserve">Plan de test End-to-End du parcours </w:t>
-      </w:r>
-      <w:r>
-        <w:rPr>
-          <w:rFonts w:ascii="Arial" w:eastAsia="Arial" w:hAnsi="Arial" w:cs="Arial"/>
-          <w:b/>
-          <w:color w:val="1155CC"/>
-          <w:sz w:val="26"/>
-          <w:szCs w:val="26"/>
-        </w:rPr>
-        <w:t>employer</w:t>
-      </w:r>
-      <w:r>
-        <w:rPr>
-          <w:rFonts w:ascii="Arial" w:eastAsia="Arial" w:hAnsi="Arial" w:cs="Arial"/>
-          <w:b/>
-          <w:color w:val="1155CC"/>
-          <w:sz w:val="26"/>
-          <w:szCs w:val="26"/>
-        </w:rPr>
-        <w:t xml:space="preserve"> RH</w:t>
+        <w:t>Plan de test End-to-End du parcours employer RH</w:t>
       </w:r>
     </w:p>
     <w:p>
@@ -363,23 +341,7 @@
                 <w:sz w:val="22"/>
                 <w:szCs w:val="22"/>
               </w:rPr>
-              <w:t xml:space="preserve"> du login </w:t>
-            </w:r>
-            <w:r>
-              <w:rPr>
-                <w:rFonts w:ascii="Arial" w:eastAsia="Arial" w:hAnsi="Arial" w:cs="Arial"/>
-                <w:sz w:val="22"/>
-                <w:szCs w:val="22"/>
-              </w:rPr>
-              <w:t xml:space="preserve">employer </w:t>
-            </w:r>
-            <w:r>
-              <w:rPr>
-                <w:rFonts w:ascii="Arial" w:eastAsia="Arial" w:hAnsi="Arial" w:cs="Arial"/>
-                <w:sz w:val="22"/>
-                <w:szCs w:val="22"/>
-              </w:rPr>
-              <w:t xml:space="preserve"> et je clique sur le bouton "Se connecter".</w:t>
+              <w:t xml:space="preserve"> du login employer  et je clique sur le bouton "Se connecter".</w:t>
             </w:r>
           </w:p>
         </w:tc>
@@ -1183,23 +1145,7 @@
                 <w:sz w:val="22"/>
                 <w:szCs w:val="22"/>
               </w:rPr>
-              <w:t xml:space="preserve"> du login </w:t>
-            </w:r>
-            <w:r>
-              <w:rPr>
-                <w:rFonts w:ascii="Arial" w:eastAsia="Arial" w:hAnsi="Arial" w:cs="Arial"/>
-                <w:sz w:val="22"/>
-                <w:szCs w:val="22"/>
-              </w:rPr>
-              <w:t>employer</w:t>
-            </w:r>
-            <w:r>
-              <w:rPr>
-                <w:rFonts w:ascii="Arial" w:eastAsia="Arial" w:hAnsi="Arial" w:cs="Arial"/>
-                <w:sz w:val="22"/>
-                <w:szCs w:val="22"/>
-              </w:rPr>
-              <w:t xml:space="preserve"> et je clique sur le bouton "Se connecter".</w:t>
+              <w:t xml:space="preserve"> du login employer et je clique sur le bouton "Se connecter".</w:t>
             </w:r>
           </w:p>
         </w:tc>
@@ -1286,39 +1232,7 @@
                 <w:sz w:val="22"/>
                 <w:szCs w:val="22"/>
               </w:rPr>
-              <w:t>Je suis envoyé sur la page</w:t>
-            </w:r>
-            <w:r>
-              <w:rPr>
-                <w:rFonts w:ascii="Arial" w:eastAsia="Arial" w:hAnsi="Arial" w:cs="Arial"/>
-                <w:sz w:val="22"/>
-                <w:szCs w:val="22"/>
-              </w:rPr>
-              <w:t xml:space="preserve"> qui contient la liste ‘’Mes</w:t>
-            </w:r>
-            <w:r>
-              <w:rPr>
-                <w:rFonts w:ascii="Arial" w:eastAsia="Arial" w:hAnsi="Arial" w:cs="Arial"/>
-                <w:sz w:val="22"/>
-                <w:szCs w:val="22"/>
-              </w:rPr>
-              <w:t xml:space="preserve"> </w:t>
-            </w:r>
-            <w:r>
-              <w:rPr>
-                <w:rFonts w:ascii="Arial" w:eastAsia="Arial" w:hAnsi="Arial" w:cs="Arial"/>
-                <w:sz w:val="22"/>
-                <w:szCs w:val="22"/>
-              </w:rPr>
-              <w:t xml:space="preserve">notes de frais’’ qui est un tableau a 5 colonnes ‘’Type’’, ‘’Nom’’, ‘’Date’’, ‘’Montant’’, ‘’Statut’’, ‘’Actions’’ </w:t>
-            </w:r>
-            <w:r>
-              <w:rPr>
-                <w:rFonts w:ascii="Arial" w:eastAsia="Arial" w:hAnsi="Arial" w:cs="Arial"/>
-                <w:sz w:val="22"/>
-                <w:szCs w:val="22"/>
-              </w:rPr>
-              <w:t>.</w:t>
+              <w:t>Je suis envoyé sur la page qui contient la liste ‘’Mes notes de frais’’ qui est un tableau a 5 colonnes ‘’Type’’, ‘’Nom’’, ‘’Date’’, ‘’Montant’’, ‘’Statut’’, ‘’Actions’’ .</w:t>
             </w:r>
           </w:p>
         </w:tc>
@@ -1519,23 +1433,7 @@
                 <w:sz w:val="22"/>
                 <w:szCs w:val="22"/>
               </w:rPr>
-              <w:t>Je suis connecté en tant qu’</w:t>
-            </w:r>
-            <w:r>
-              <w:rPr>
-                <w:rFonts w:ascii="Arial" w:eastAsia="Arial" w:hAnsi="Arial" w:cs="Arial"/>
-                <w:sz w:val="22"/>
-                <w:szCs w:val="22"/>
-              </w:rPr>
-              <w:t>employé</w:t>
-            </w:r>
-            <w:r>
-              <w:rPr>
-                <w:rFonts w:ascii="Arial" w:eastAsia="Arial" w:hAnsi="Arial" w:cs="Arial"/>
-                <w:sz w:val="22"/>
-                <w:szCs w:val="22"/>
-              </w:rPr>
-              <w:t>.</w:t>
+              <w:t>Je suis connecté en tant qu’employé.</w:t>
             </w:r>
           </w:p>
         </w:tc>
@@ -1622,39 +1520,47 @@
                 <w:sz w:val="22"/>
                 <w:szCs w:val="22"/>
               </w:rPr>
-              <w:t>Je clique sur</w:t>
-            </w:r>
-            <w:r>
-              <w:rPr>
-                <w:rFonts w:ascii="Arial" w:eastAsia="Arial" w:hAnsi="Arial" w:cs="Arial"/>
-                <w:sz w:val="22"/>
-                <w:szCs w:val="22"/>
-              </w:rPr>
-              <w:t xml:space="preserve"> un icone dans la colonne </w:t>
-            </w:r>
-            <w:r>
-              <w:rPr>
-                <w:rFonts w:ascii="Arial" w:eastAsia="Arial" w:hAnsi="Arial" w:cs="Arial"/>
-                <w:sz w:val="22"/>
-                <w:szCs w:val="22"/>
-              </w:rPr>
-              <w:t xml:space="preserve"> ‘</w:t>
-            </w:r>
-            <w:r>
-              <w:rPr>
-                <w:rFonts w:ascii="Arial" w:eastAsia="Arial" w:hAnsi="Arial" w:cs="Arial"/>
-                <w:sz w:val="22"/>
-                <w:szCs w:val="22"/>
-              </w:rPr>
-              <w:t>Action</w:t>
-            </w:r>
-            <w:r>
-              <w:rPr>
-                <w:rFonts w:ascii="Arial" w:eastAsia="Arial" w:hAnsi="Arial" w:cs="Arial"/>
-                <w:sz w:val="22"/>
-                <w:szCs w:val="22"/>
-              </w:rPr>
-              <w:t>‘’</w:t>
+              <w:t>Je clique sur un icone</w:t>
+            </w:r>
+            <w:r>
+              <w:rPr>
+                <w:rFonts w:ascii="Arial" w:eastAsia="Arial" w:hAnsi="Arial" w:cs="Arial"/>
+                <w:sz w:val="22"/>
+                <w:szCs w:val="22"/>
+              </w:rPr>
+              <w:t xml:space="preserve"> oculaire</w:t>
+            </w:r>
+            <w:r>
+              <w:rPr>
+                <w:rFonts w:ascii="Arial" w:eastAsia="Arial" w:hAnsi="Arial" w:cs="Arial"/>
+                <w:sz w:val="22"/>
+                <w:szCs w:val="22"/>
+              </w:rPr>
+              <w:t xml:space="preserve"> </w:t>
+            </w:r>
+            <w:r>
+              <w:rPr>
+                <w:rFonts w:ascii="Arial" w:eastAsia="Arial" w:hAnsi="Arial" w:cs="Arial"/>
+                <w:sz w:val="22"/>
+                <w:szCs w:val="22"/>
+              </w:rPr>
+              <w:t>(</w:t>
+            </w:r>
+            <w:r>
+              <w:rPr>
+                <w:rFonts w:ascii="Arial" w:eastAsia="Arial" w:hAnsi="Arial" w:cs="Arial"/>
+                <w:sz w:val="22"/>
+                <w:szCs w:val="22"/>
+              </w:rPr>
+              <w:t>dans la colonne  ‘Action‘’</w:t>
+            </w:r>
+            <w:r>
+              <w:rPr>
+                <w:rFonts w:ascii="Arial" w:eastAsia="Arial" w:hAnsi="Arial" w:cs="Arial"/>
+                <w:sz w:val="22"/>
+                <w:szCs w:val="22"/>
+              </w:rPr>
+              <w:t>)</w:t>
             </w:r>
           </w:p>
         </w:tc>
@@ -1858,6 +1764,8 @@
                 <w:szCs w:val="20"/>
               </w:rPr>
             </w:pPr>
+            <w:bookmarkStart w:id="0" w:name="_GoBack"/>
+            <w:bookmarkEnd w:id="0"/>
           </w:p>
         </w:tc>
       </w:tr>
@@ -2828,87 +2736,7 @@
                 <w:sz w:val="22"/>
                 <w:szCs w:val="22"/>
               </w:rPr>
-              <w:t>Je clique sur le</w:t>
-            </w:r>
-            <w:r>
-              <w:rPr>
-                <w:rFonts w:ascii="Arial" w:eastAsia="Arial" w:hAnsi="Arial" w:cs="Arial"/>
-                <w:sz w:val="22"/>
-                <w:szCs w:val="22"/>
-              </w:rPr>
-              <w:t xml:space="preserve"> bouton ‘’E</w:t>
-            </w:r>
-            <w:r>
-              <w:rPr>
-                <w:rFonts w:ascii="Arial" w:eastAsia="Arial" w:hAnsi="Arial" w:cs="Arial"/>
-                <w:sz w:val="22"/>
-                <w:szCs w:val="22"/>
-              </w:rPr>
-              <w:t>nvoyé</w:t>
-            </w:r>
-            <w:r>
-              <w:rPr>
-                <w:rFonts w:ascii="Arial" w:eastAsia="Arial" w:hAnsi="Arial" w:cs="Arial"/>
-                <w:sz w:val="22"/>
-                <w:szCs w:val="22"/>
-              </w:rPr>
-              <w:t>’’</w:t>
-            </w:r>
-            <w:r>
-              <w:rPr>
-                <w:rFonts w:ascii="Arial" w:eastAsia="Arial" w:hAnsi="Arial" w:cs="Arial"/>
-                <w:sz w:val="22"/>
-                <w:szCs w:val="22"/>
-              </w:rPr>
-              <w:t xml:space="preserve"> </w:t>
-            </w:r>
-            <w:r>
-              <w:rPr>
-                <w:rFonts w:ascii="Arial" w:eastAsia="Arial" w:hAnsi="Arial" w:cs="Arial"/>
-                <w:sz w:val="22"/>
-                <w:szCs w:val="22"/>
-              </w:rPr>
-              <w:t xml:space="preserve">ayant rempli </w:t>
-            </w:r>
-            <w:r>
-              <w:rPr>
-                <w:rFonts w:ascii="Arial" w:eastAsia="Arial" w:hAnsi="Arial" w:cs="Arial"/>
-                <w:sz w:val="22"/>
-                <w:szCs w:val="22"/>
-              </w:rPr>
-              <w:t>le</w:t>
-            </w:r>
-            <w:r>
-              <w:rPr>
-                <w:rFonts w:ascii="Arial" w:eastAsia="Arial" w:hAnsi="Arial" w:cs="Arial"/>
-                <w:sz w:val="22"/>
-                <w:szCs w:val="22"/>
-              </w:rPr>
-              <w:t>s</w:t>
-            </w:r>
-            <w:r>
-              <w:rPr>
-                <w:rFonts w:ascii="Arial" w:eastAsia="Arial" w:hAnsi="Arial" w:cs="Arial"/>
-                <w:sz w:val="22"/>
-                <w:szCs w:val="22"/>
-              </w:rPr>
-              <w:t xml:space="preserve"> champ</w:t>
-            </w:r>
-            <w:r>
-              <w:rPr>
-                <w:rFonts w:ascii="Arial" w:eastAsia="Arial" w:hAnsi="Arial" w:cs="Arial"/>
-                <w:sz w:val="22"/>
-                <w:szCs w:val="22"/>
-              </w:rPr>
-              <w:t>s</w:t>
-            </w:r>
-            <w:r>
-              <w:rPr>
-                <w:rFonts w:ascii="Arial" w:eastAsia="Arial" w:hAnsi="Arial" w:cs="Arial"/>
-                <w:sz w:val="22"/>
-                <w:szCs w:val="22"/>
-              </w:rPr>
-              <w:t xml:space="preserve"> ‘’Date’’, ‘’Montant TTC’’, ‘’TVA’’ et ‘’Justificatif’’ .</w:t>
+              <w:t>Je clique sur le bouton ‘’Envoyé’’ ayant rempli les champs ‘’Date’’, ‘’Montant TTC’’, ‘’TVA’’ et ‘’Justificatif’’ .</w:t>
             </w:r>
           </w:p>
         </w:tc>
@@ -2995,23 +2823,7 @@
                 <w:sz w:val="22"/>
                 <w:szCs w:val="22"/>
               </w:rPr>
-              <w:t xml:space="preserve">Je suis envoyé sur la page qui contient la liste ‘’Mes notes de frais’’ qui est un tableau a 5 colonnes ‘’Type’’, ‘’Nom’’, ‘’Date’’, ‘’Montant’’, ‘’Statut’’, ‘’Actions’’ </w:t>
-            </w:r>
-            <w:r>
-              <w:rPr>
-                <w:rFonts w:ascii="Arial" w:eastAsia="Arial" w:hAnsi="Arial" w:cs="Arial"/>
-                <w:sz w:val="22"/>
-                <w:szCs w:val="22"/>
-              </w:rPr>
-              <w:t>et qui contient la note de frai nouvellement crée</w:t>
-            </w:r>
-            <w:r>
-              <w:rPr>
-                <w:rFonts w:ascii="Arial" w:eastAsia="Arial" w:hAnsi="Arial" w:cs="Arial"/>
-                <w:sz w:val="22"/>
-                <w:szCs w:val="22"/>
-              </w:rPr>
-              <w:t>.</w:t>
+              <w:t>Je suis envoyé sur la page qui contient la liste ‘’Mes notes de frais’’ qui est un tableau a 5 colonnes ‘’Type’’, ‘’Nom’’, ‘’Date’’, ‘’Montant’’, ‘’Statut’’, ‘’Actions’’ et qui contient la note de frai nouvellement crée.</w:t>
             </w:r>
           </w:p>
         </w:tc>
@@ -3212,23 +3024,7 @@
                 <w:sz w:val="22"/>
                 <w:szCs w:val="22"/>
               </w:rPr>
-              <w:t>Je suis connecté en tant qu</w:t>
-            </w:r>
-            <w:r>
-              <w:rPr>
-                <w:rFonts w:ascii="Arial" w:eastAsia="Arial" w:hAnsi="Arial" w:cs="Arial"/>
-                <w:sz w:val="22"/>
-                <w:szCs w:val="22"/>
-              </w:rPr>
-              <w:t xml:space="preserve">’employé </w:t>
-            </w:r>
-            <w:r>
-              <w:rPr>
-                <w:rFonts w:ascii="Arial" w:eastAsia="Arial" w:hAnsi="Arial" w:cs="Arial"/>
-                <w:sz w:val="22"/>
-                <w:szCs w:val="22"/>
-              </w:rPr>
-              <w:t>.</w:t>
+              <w:t>Je suis connecté en tant qu’employé .</w:t>
             </w:r>
           </w:p>
         </w:tc>

</xml_diff>